<commit_message>
refactor docx csv srt
</commit_message>
<xml_diff>
--- a/02_Transcripts/Wayuu/Transcripts (EN)/abuela pescadora (EN).docx
+++ b/02_Transcripts/Wayuu/Transcripts (EN)/abuela pescadora (EN).docx
@@ -6785,7 +6785,23 @@
           <w:sz w:val="21"/>
           <w:szCs w:val="21"/>
         </w:rPr>
-        <w:t>13:00 - 12:08 ***</w:t>
+        <w:t>13:00 - 1</w:t>
+      </w:r>
+      <w:r>
+        <w:rPr>
+          <w:rFonts w:ascii="Courier New" w:eastAsia="Courier New" w:hAnsi="Courier New" w:cs="Courier New"/>
+          <w:sz w:val="21"/>
+          <w:szCs w:val="21"/>
+        </w:rPr>
+        <w:t>3</w:t>
+      </w:r>
+      <w:r>
+        <w:rPr>
+          <w:rFonts w:ascii="Courier New" w:eastAsia="Courier New" w:hAnsi="Courier New" w:cs="Courier New"/>
+          <w:sz w:val="21"/>
+          <w:szCs w:val="21"/>
+        </w:rPr>
+        <w:t>:08 ***</w:t>
       </w:r>
     </w:p>
     <w:p>
@@ -9709,7 +9725,23 @@
           <w:sz w:val="21"/>
           <w:szCs w:val="21"/>
         </w:rPr>
-        <w:t>18:57 - 18:03</w:t>
+        <w:t>18:57 - 1</w:t>
+      </w:r>
+      <w:r>
+        <w:rPr>
+          <w:rFonts w:ascii="Courier New" w:eastAsia="Courier New" w:hAnsi="Courier New" w:cs="Courier New"/>
+          <w:sz w:val="21"/>
+          <w:szCs w:val="21"/>
+        </w:rPr>
+        <w:t>9</w:t>
+      </w:r>
+      <w:r>
+        <w:rPr>
+          <w:rFonts w:ascii="Courier New" w:eastAsia="Courier New" w:hAnsi="Courier New" w:cs="Courier New"/>
+          <w:sz w:val="21"/>
+          <w:szCs w:val="21"/>
+        </w:rPr>
+        <w:t>:03</w:t>
       </w:r>
     </w:p>
     <w:p>

</xml_diff>